<commit_message>
Funciones java y js de sala1.jsp
</commit_message>
<xml_diff>
--- a/Poker/WebContent/Poker.docx
+++ b/Poker/WebContent/Poker.docx
@@ -3,21 +3,48 @@
 <w:document xmlns:wpc="http://schemas.microsoft.com/office/word/2010/wordprocessingCanvas" xmlns:cx="http://schemas.microsoft.com/office/drawing/2014/chartex" xmlns:cx1="http://schemas.microsoft.com/office/drawing/2015/9/8/chartex" xmlns:cx2="http://schemas.microsoft.com/office/drawing/2015/10/21/chartex" xmlns:cx3="http://schemas.microsoft.com/office/drawing/2016/5/9/chartex" xmlns:cx4="http://schemas.microsoft.com/office/drawing/2016/5/10/chartex" xmlns:cx5="http://schemas.microsoft.com/office/drawing/2016/5/11/chartex" xmlns:cx6="http://schemas.microsoft.com/office/drawing/2016/5/12/chartex" xmlns:cx7="http://schemas.microsoft.com/office/drawing/2016/5/13/chartex" xmlns:cx8="http://schemas.microsoft.com/office/drawing/2016/5/14/chartex" xmlns:mc="http://schemas.openxmlformats.org/markup-compatibility/2006" xmlns:aink="http://schemas.microsoft.com/office/drawing/2016/ink" xmlns:am3d="http://schemas.microsoft.com/office/drawing/2017/model3d" xmlns:o="urn:schemas-microsoft-com:office:office" xmlns:r="http://schemas.openxmlformats.org/officeDocument/2006/relationships" xmlns:m="http://schemas.openxmlformats.org/officeDocument/2006/math" xmlns:v="urn:schemas-microsoft-com:vml" xmlns:wp14="http://schemas.microsoft.com/office/word/2010/wordprocessingDrawing" xmlns:wp="http://schemas.openxmlformats.org/drawingml/2006/wordprocessingDrawing" xmlns:w10="urn:schemas-microsoft-com:office:word" xmlns:w="http://schemas.openxmlformats.org/wordprocessingml/2006/main" xmlns:w14="http://schemas.microsoft.com/office/word/2010/wordml" xmlns:w15="http://schemas.microsoft.com/office/word/2012/wordml" xmlns:w16cex="http://schemas.microsoft.com/office/word/2018/wordml/cex" xmlns:w16cid="http://schemas.microsoft.com/office/word/2016/wordml/cid" xmlns:w16="http://schemas.microsoft.com/office/word/2018/wordml" xmlns:w16sdtdh="http://schemas.microsoft.com/office/word/2020/wordml/sdtdatahash" xmlns:w16se="http://schemas.microsoft.com/office/word/2015/wordml/symex" xmlns:wpg="http://schemas.microsoft.com/office/word/2010/wordprocessingGroup" xmlns:wpi="http://schemas.microsoft.com/office/word/2010/wordprocessingInk" xmlns:wne="http://schemas.microsoft.com/office/word/2006/wordml" xmlns:wps="http://schemas.microsoft.com/office/word/2010/wordprocessingShape" mc:Ignorable="w14 w15 w16se w16cid w16 w16cex w16sdtdh wp14">
   <w:body>
     <w:p>
-      <w:r>
+      <w:pPr>
+        <w:rPr>
+          <w:lang w:val="en-US"/>
+        </w:rPr>
+      </w:pPr>
+      <w:r>
+        <w:rPr>
+          <w:lang w:val="en-US"/>
+        </w:rPr>
         <w:t>PK = Primary Key</w:t>
       </w:r>
     </w:p>
     <w:p>
-      <w:r>
-        <w:t xml:space="preserve">FK = Foreign </w:t>
-      </w:r>
-      <w:r>
-        <w:t>Key</w:t>
-      </w:r>
-    </w:p>
-    <w:p/>
-    <w:p>
-      <w:r>
+      <w:pPr>
+        <w:rPr>
+          <w:lang w:val="en-US"/>
+        </w:rPr>
+      </w:pPr>
+      <w:r>
+        <w:rPr>
+          <w:lang w:val="en-US"/>
+        </w:rPr>
+        <w:t>FK = Foreign Key</w:t>
+      </w:r>
+    </w:p>
+    <w:p>
+      <w:pPr>
+        <w:rPr>
+          <w:lang w:val="en-US"/>
+        </w:rPr>
+      </w:pPr>
+    </w:p>
+    <w:p>
+      <w:pPr>
+        <w:rPr>
+          <w:lang w:val="en-US"/>
+        </w:rPr>
+      </w:pPr>
+      <w:r>
+        <w:rPr>
+          <w:lang w:val="en-US"/>
+        </w:rPr>
         <w:t>Usuarios {</w:t>
       </w:r>
     </w:p>
@@ -152,28 +179,513 @@
     <w:p>
       <w:pPr>
         <w:ind w:left="708"/>
-        <w:rPr>
-          <w:lang w:val="en-US"/>
-        </w:rPr>
-      </w:pPr>
-      <w:r>
-        <w:rPr>
-          <w:lang w:val="en-US"/>
-        </w:rPr>
+      </w:pPr>
+      <w:r>
         <w:t>Fichas</w:t>
       </w:r>
       <w:r>
-        <w:rPr>
-          <w:lang w:val="en-US"/>
-        </w:rPr>
-        <w:t xml:space="preserve"> -</w:t>
-      </w:r>
-      <w:r>
-        <w:rPr>
-          <w:lang w:val="en-US"/>
-        </w:rPr>
+        <w:t xml:space="preserve"> - int</w:t>
+      </w:r>
+    </w:p>
+    <w:p>
+      <w:r>
+        <w:t>}</w:t>
+      </w:r>
+    </w:p>
+    <w:p>
+      <w:r>
+        <w:t>Salas {</w:t>
+      </w:r>
+    </w:p>
+    <w:p>
+      <w:pPr>
+        <w:ind w:left="708"/>
+      </w:pPr>
+      <w:r>
+        <w:t>Id_sala</w:t>
+      </w:r>
+      <w:r>
+        <w:t xml:space="preserve"> - int PK</w:t>
+      </w:r>
+      <w:r>
+        <w:t>,</w:t>
+      </w:r>
+    </w:p>
+    <w:p>
+      <w:pPr>
+        <w:ind w:left="708"/>
+        <w:rPr>
+          <w:u w:val="single"/>
+        </w:rPr>
+      </w:pPr>
+      <w:r>
+        <w:t>Num_</w:t>
+      </w:r>
+      <w:r>
+        <w:t>usuarios</w:t>
+      </w:r>
+      <w:r>
+        <w:t xml:space="preserve"> - int</w:t>
+      </w:r>
+    </w:p>
+    <w:p>
+      <w:r>
+        <w:t>}</w:t>
+      </w:r>
+    </w:p>
+    <w:p>
+      <w:r>
+        <w:t>Jug</w:t>
+      </w:r>
+      <w:r>
+        <w:t>adas</w:t>
+      </w:r>
+      <w:r>
+        <w:t xml:space="preserve"> {</w:t>
+      </w:r>
+    </w:p>
+    <w:p>
+      <w:pPr>
+        <w:ind w:left="708"/>
+        <w:rPr>
+          <w:lang w:val="en-US"/>
+        </w:rPr>
+      </w:pPr>
+      <w:r>
+        <w:rPr>
+          <w:lang w:val="en-US"/>
+        </w:rPr>
+        <w:t>Id_jugada</w:t>
+      </w:r>
+      <w:r>
+        <w:rPr>
+          <w:lang w:val="en-US"/>
+        </w:rPr>
+        <w:t xml:space="preserve"> – int PK</w:t>
+      </w:r>
+      <w:r>
+        <w:rPr>
+          <w:lang w:val="en-US"/>
+        </w:rPr>
+        <w:t>,</w:t>
+      </w:r>
+    </w:p>
+    <w:p>
+      <w:pPr>
+        <w:ind w:left="708"/>
+        <w:rPr>
+          <w:lang w:val="en-US"/>
+        </w:rPr>
+      </w:pPr>
+      <w:r>
+        <w:rPr>
+          <w:lang w:val="en-US"/>
+        </w:rPr>
+        <w:t>Flop1</w:t>
+      </w:r>
+      <w:r>
+        <w:rPr>
+          <w:lang w:val="en-US"/>
+        </w:rPr>
+        <w:t xml:space="preserve"> - string</w:t>
+      </w:r>
+      <w:r>
+        <w:rPr>
+          <w:lang w:val="en-US"/>
+        </w:rPr>
+        <w:t>,</w:t>
+      </w:r>
+    </w:p>
+    <w:p>
+      <w:pPr>
+        <w:ind w:left="708"/>
+        <w:rPr>
+          <w:lang w:val="en-US"/>
+        </w:rPr>
+      </w:pPr>
+      <w:r>
+        <w:rPr>
+          <w:lang w:val="en-US"/>
+        </w:rPr>
+        <w:t>Flop2</w:t>
+      </w:r>
+      <w:r>
+        <w:rPr>
+          <w:lang w:val="en-US"/>
+        </w:rPr>
+        <w:t xml:space="preserve"> - string</w:t>
+      </w:r>
+      <w:r>
+        <w:rPr>
+          <w:lang w:val="en-US"/>
+        </w:rPr>
+        <w:t>,</w:t>
+      </w:r>
+    </w:p>
+    <w:p>
+      <w:pPr>
+        <w:ind w:left="708"/>
+        <w:rPr>
+          <w:lang w:val="en-US"/>
+        </w:rPr>
+      </w:pPr>
+      <w:r>
+        <w:rPr>
+          <w:lang w:val="en-US"/>
+        </w:rPr>
+        <w:t>Flop3</w:t>
+      </w:r>
+      <w:r>
+        <w:rPr>
+          <w:lang w:val="en-US"/>
+        </w:rPr>
+        <w:t xml:space="preserve"> - string</w:t>
+      </w:r>
+      <w:r>
+        <w:rPr>
+          <w:lang w:val="en-US"/>
+        </w:rPr>
+        <w:t>,</w:t>
+      </w:r>
+    </w:p>
+    <w:p>
+      <w:pPr>
+        <w:ind w:left="708"/>
+        <w:rPr>
+          <w:lang w:val="en-US"/>
+        </w:rPr>
+      </w:pPr>
+      <w:r>
+        <w:rPr>
+          <w:lang w:val="en-US"/>
+        </w:rPr>
+        <w:t>Turn</w:t>
+      </w:r>
+      <w:r>
+        <w:rPr>
+          <w:lang w:val="en-US"/>
+        </w:rPr>
+        <w:t xml:space="preserve"> - string</w:t>
+      </w:r>
+      <w:r>
+        <w:rPr>
+          <w:lang w:val="en-US"/>
+        </w:rPr>
+        <w:t>,</w:t>
+      </w:r>
+    </w:p>
+    <w:p>
+      <w:pPr>
+        <w:ind w:left="708"/>
+        <w:rPr>
+          <w:lang w:val="en-US"/>
+        </w:rPr>
+      </w:pPr>
+      <w:r>
+        <w:rPr>
+          <w:lang w:val="en-US"/>
+        </w:rPr>
+        <w:t>River</w:t>
+      </w:r>
+      <w:r>
+        <w:rPr>
+          <w:lang w:val="en-US"/>
+        </w:rPr>
+        <w:t xml:space="preserve"> - string</w:t>
+      </w:r>
+      <w:r>
+        <w:rPr>
+          <w:lang w:val="en-US"/>
+        </w:rPr>
+        <w:t>,</w:t>
+      </w:r>
+    </w:p>
+    <w:p>
+      <w:pPr>
+        <w:ind w:left="708"/>
+      </w:pPr>
+      <w:r>
+        <w:t>Bote - int,</w:t>
+      </w:r>
+    </w:p>
+    <w:p>
+      <w:pPr>
+        <w:ind w:left="708"/>
+        <w:rPr>
+          <w:lang w:val="en-US"/>
+        </w:rPr>
+      </w:pPr>
+      <w:r>
+        <w:rPr>
+          <w:lang w:val="en-US"/>
+        </w:rPr>
+        <w:t>Id_sala</w:t>
+      </w:r>
+      <w:r>
+        <w:rPr>
+          <w:lang w:val="en-US"/>
+        </w:rPr>
+        <w:t xml:space="preserve"> </w:t>
+      </w:r>
+      <w:r>
+        <w:rPr>
+          <w:lang w:val="en-US"/>
+        </w:rPr>
+        <w:t>int FK</w:t>
+      </w:r>
+    </w:p>
+    <w:p>
+      <w:r>
+        <w:t>}</w:t>
+      </w:r>
+    </w:p>
+    <w:p>
+      <w:r>
+        <w:t>Jugador</w:t>
+      </w:r>
+      <w:r>
+        <w:t>es</w:t>
+      </w:r>
+      <w:r>
+        <w:t xml:space="preserve"> {</w:t>
+      </w:r>
+    </w:p>
+    <w:p>
+      <w:pPr>
+        <w:ind w:left="708"/>
+      </w:pPr>
+      <w:r>
+        <w:t>Id_jugador</w:t>
+      </w:r>
+      <w:r>
+        <w:t xml:space="preserve"> </w:t>
+      </w:r>
+      <w:r>
+        <w:t>–</w:t>
+      </w:r>
+      <w:r>
         <w:t xml:space="preserve"> int</w:t>
       </w:r>
+      <w:r>
+        <w:t xml:space="preserve"> PK</w:t>
+      </w:r>
+      <w:r>
+        <w:t>,</w:t>
+      </w:r>
+    </w:p>
+    <w:p>
+      <w:pPr>
+        <w:ind w:left="708"/>
+        <w:rPr>
+          <w:lang w:val="en-US"/>
+        </w:rPr>
+      </w:pPr>
+      <w:r>
+        <w:rPr>
+          <w:lang w:val="en-US"/>
+        </w:rPr>
+        <w:t>Carta1</w:t>
+      </w:r>
+      <w:r>
+        <w:rPr>
+          <w:lang w:val="en-US"/>
+        </w:rPr>
+        <w:t xml:space="preserve"> - string</w:t>
+      </w:r>
+      <w:r>
+        <w:rPr>
+          <w:lang w:val="en-US"/>
+        </w:rPr>
+        <w:t>,</w:t>
+      </w:r>
+    </w:p>
+    <w:p>
+      <w:pPr>
+        <w:ind w:left="708"/>
+        <w:rPr>
+          <w:lang w:val="en-US"/>
+        </w:rPr>
+      </w:pPr>
+      <w:r>
+        <w:rPr>
+          <w:lang w:val="en-US"/>
+        </w:rPr>
+        <w:t>Carta2</w:t>
+      </w:r>
+      <w:r>
+        <w:rPr>
+          <w:lang w:val="en-US"/>
+        </w:rPr>
+        <w:t xml:space="preserve"> </w:t>
+      </w:r>
+      <w:r>
+        <w:rPr>
+          <w:lang w:val="en-US"/>
+        </w:rPr>
+        <w:t>- string</w:t>
+      </w:r>
+      <w:r>
+        <w:rPr>
+          <w:lang w:val="en-US"/>
+        </w:rPr>
+        <w:t>,</w:t>
+      </w:r>
+    </w:p>
+    <w:p>
+      <w:pPr>
+        <w:ind w:left="708"/>
+      </w:pPr>
+      <w:r>
+        <w:t xml:space="preserve">Ciega_pequeña </w:t>
+      </w:r>
+      <w:r>
+        <w:t>-</w:t>
+      </w:r>
+      <w:r>
+        <w:t xml:space="preserve"> </w:t>
+      </w:r>
+      <w:r>
+        <w:t>boolean</w:t>
+      </w:r>
+      <w:r>
+        <w:t>,</w:t>
+      </w:r>
+    </w:p>
+    <w:p>
+      <w:pPr>
+        <w:ind w:left="708"/>
+      </w:pPr>
+      <w:r>
+        <w:t xml:space="preserve">Ciega_grande - </w:t>
+      </w:r>
+      <w:r>
+        <w:t>boolean</w:t>
+      </w:r>
+      <w:r>
+        <w:t>,</w:t>
+      </w:r>
+    </w:p>
+    <w:p>
+      <w:pPr>
+        <w:ind w:left="708"/>
+      </w:pPr>
+    </w:p>
+    <w:p>
+      <w:pPr>
+        <w:ind w:left="708"/>
+        <w:rPr>
+          <w:lang w:val="en-US"/>
+        </w:rPr>
+      </w:pPr>
+      <w:r>
+        <w:rPr>
+          <w:lang w:val="en-US"/>
+        </w:rPr>
+        <w:lastRenderedPageBreak/>
+        <w:t xml:space="preserve">Activo - </w:t>
+      </w:r>
+      <w:r>
+        <w:rPr>
+          <w:lang w:val="en-US"/>
+        </w:rPr>
+        <w:t>b</w:t>
+      </w:r>
+      <w:r>
+        <w:rPr>
+          <w:lang w:val="en-US"/>
+        </w:rPr>
+        <w:t>oolean</w:t>
+      </w:r>
+      <w:r>
+        <w:rPr>
+          <w:lang w:val="en-US"/>
+        </w:rPr>
+        <w:t>,</w:t>
+      </w:r>
+    </w:p>
+    <w:p>
+      <w:pPr>
+        <w:ind w:left="708"/>
+        <w:rPr>
+          <w:lang w:val="en-US"/>
+        </w:rPr>
+      </w:pPr>
+      <w:r>
+        <w:rPr>
+          <w:lang w:val="en-US"/>
+        </w:rPr>
+        <w:t>Ganador - boolean,</w:t>
+      </w:r>
+    </w:p>
+    <w:p>
+      <w:pPr>
+        <w:ind w:left="708"/>
+        <w:rPr>
+          <w:lang w:val="en-US"/>
+        </w:rPr>
+      </w:pPr>
+      <w:r>
+        <w:rPr>
+          <w:lang w:val="en-US"/>
+        </w:rPr>
+        <w:t>Id_usuario</w:t>
+      </w:r>
+      <w:r>
+        <w:rPr>
+          <w:lang w:val="en-US"/>
+        </w:rPr>
+        <w:t>-</w:t>
+      </w:r>
+      <w:r>
+        <w:rPr>
+          <w:lang w:val="en-US"/>
+        </w:rPr>
+        <w:t xml:space="preserve"> int/string</w:t>
+      </w:r>
+      <w:r>
+        <w:rPr>
+          <w:lang w:val="en-US"/>
+        </w:rPr>
+        <w:t xml:space="preserve"> FK</w:t>
+      </w:r>
+      <w:r>
+        <w:rPr>
+          <w:lang w:val="en-US"/>
+        </w:rPr>
+        <w:t>,</w:t>
+      </w:r>
+    </w:p>
+    <w:p>
+      <w:pPr>
+        <w:ind w:left="708"/>
+        <w:rPr>
+          <w:lang w:val="en-US"/>
+        </w:rPr>
+      </w:pPr>
+      <w:r>
+        <w:rPr>
+          <w:lang w:val="en-US"/>
+        </w:rPr>
+        <w:t>Id_sala</w:t>
+      </w:r>
+      <w:r>
+        <w:rPr>
+          <w:lang w:val="en-US"/>
+        </w:rPr>
+        <w:t>-</w:t>
+      </w:r>
+      <w:r>
+        <w:rPr>
+          <w:lang w:val="en-US"/>
+        </w:rPr>
+        <w:t xml:space="preserve"> int</w:t>
+      </w:r>
+      <w:r>
+        <w:rPr>
+          <w:lang w:val="en-US"/>
+        </w:rPr>
+        <w:t xml:space="preserve"> FK</w:t>
+      </w:r>
     </w:p>
     <w:p>
       <w:r>
@@ -182,21 +694,68 @@
     </w:p>
     <w:p>
       <w:r>
-        <w:t>Salas {</w:t>
-      </w:r>
-    </w:p>
-    <w:p>
-      <w:pPr>
-        <w:ind w:left="708"/>
-      </w:pPr>
-      <w:r>
-        <w:t>Id_sala</w:t>
-      </w:r>
-      <w:r>
-        <w:t xml:space="preserve"> - int PK</w:t>
-      </w:r>
-      <w:r>
-        <w:t>,</w:t>
+        <w:t>Estadisticas {</w:t>
+      </w:r>
+    </w:p>
+    <w:p>
+      <w:pPr>
+        <w:ind w:firstLine="708"/>
+      </w:pPr>
+      <w:r>
+        <w:t>Id_estadistica - int PK</w:t>
+      </w:r>
+    </w:p>
+    <w:p>
+      <w:pPr>
+        <w:ind w:left="708"/>
+      </w:pPr>
+      <w:r>
+        <w:t>Fecha_registro</w:t>
+      </w:r>
+      <w:r>
+        <w:t xml:space="preserve"> - timestamp</w:t>
+      </w:r>
+      <w:r>
+        <w:t>,</w:t>
+      </w:r>
+    </w:p>
+    <w:p>
+      <w:pPr>
+        <w:ind w:left="708"/>
+      </w:pPr>
+      <w:r>
+        <w:t>Tiempo_jugado -</w:t>
+      </w:r>
+      <w:r>
+        <w:t xml:space="preserve"> decimal</w:t>
+      </w:r>
+      <w:r>
+        <w:t xml:space="preserve"> </w:t>
+      </w:r>
+    </w:p>
+    <w:p>
+      <w:pPr>
+        <w:ind w:left="708"/>
+      </w:pPr>
+      <w:r>
+        <w:t>Manos_jugadas</w:t>
+      </w:r>
+      <w:r>
+        <w:t xml:space="preserve"> - int</w:t>
+      </w:r>
+      <w:r>
+        <w:t>,</w:t>
+      </w:r>
+    </w:p>
+    <w:p>
+      <w:pPr>
+        <w:ind w:left="708"/>
+      </w:pPr>
+      <w:r>
+        <w:t>Manos_ganadas</w:t>
+      </w:r>
+      <w:r>
+        <w:t xml:space="preserve"> - int,</w:t>
       </w:r>
     </w:p>
     <w:p>
@@ -207,550 +766,58 @@
         </w:rPr>
       </w:pPr>
       <w:r>
-        <w:t>Num_</w:t>
-      </w:r>
-      <w:r>
-        <w:t>usuarios</w:t>
-      </w:r>
-      <w:r>
-        <w:t xml:space="preserve"> - int</w:t>
-      </w:r>
-    </w:p>
-    <w:p>
-      <w:r>
+        <w:t>Id_usuario – int/string FK</w:t>
+      </w:r>
+    </w:p>
+    <w:p>
+      <w:pPr>
+        <w:rPr>
+          <w:lang w:val="en-US"/>
+        </w:rPr>
+      </w:pPr>
+      <w:r>
+        <w:rPr>
+          <w:lang w:val="en-US"/>
+        </w:rPr>
         <w:t>}</w:t>
       </w:r>
     </w:p>
     <w:p>
-      <w:r>
-        <w:t>Jug</w:t>
-      </w:r>
-      <w:r>
-        <w:t>adas</w:t>
-      </w:r>
-      <w:r>
-        <w:t xml:space="preserve"> {</w:t>
-      </w:r>
-    </w:p>
-    <w:p>
-      <w:pPr>
-        <w:ind w:left="708"/>
-      </w:pPr>
-      <w:r>
-        <w:t>Id_jugada</w:t>
-      </w:r>
-      <w:r>
+      <w:pPr>
+        <w:rPr>
+          <w:lang w:val="en-US"/>
+        </w:rPr>
+      </w:pPr>
+      <w:r>
+        <w:rPr>
+          <w:lang w:val="en-US"/>
+        </w:rPr>
+        <w:t>Chat {</w:t>
+      </w:r>
+    </w:p>
+    <w:p>
+      <w:pPr>
+        <w:ind w:left="708"/>
+        <w:rPr>
+          <w:lang w:val="en-US"/>
+        </w:rPr>
+      </w:pPr>
+      <w:r>
+        <w:rPr>
+          <w:lang w:val="en-US"/>
+        </w:rPr>
+        <w:t>Id_mensaje</w:t>
+      </w:r>
+      <w:r>
+        <w:rPr>
+          <w:lang w:val="en-US"/>
+        </w:rPr>
         <w:t xml:space="preserve"> – int PK</w:t>
       </w:r>
       <w:r>
-        <w:t>,</w:t>
-      </w:r>
-    </w:p>
-    <w:p>
-      <w:pPr>
-        <w:ind w:left="708"/>
-        <w:rPr>
-          <w:lang w:val="en-US"/>
-        </w:rPr>
-      </w:pPr>
-      <w:r>
-        <w:rPr>
-          <w:lang w:val="en-US"/>
-        </w:rPr>
-        <w:t>Flop1</w:t>
-      </w:r>
-      <w:r>
-        <w:rPr>
-          <w:lang w:val="en-US"/>
-        </w:rPr>
-        <w:t xml:space="preserve"> - string</w:t>
-      </w:r>
-      <w:r>
-        <w:rPr>
-          <w:lang w:val="en-US"/>
-        </w:rPr>
-        <w:t>,</w:t>
-      </w:r>
-    </w:p>
-    <w:p>
-      <w:pPr>
-        <w:ind w:left="708"/>
-        <w:rPr>
-          <w:lang w:val="en-US"/>
-        </w:rPr>
-      </w:pPr>
-      <w:r>
-        <w:rPr>
-          <w:lang w:val="en-US"/>
-        </w:rPr>
-        <w:t>Flop2</w:t>
-      </w:r>
-      <w:r>
-        <w:rPr>
-          <w:lang w:val="en-US"/>
-        </w:rPr>
-        <w:t xml:space="preserve"> </w:t>
-      </w:r>
-      <w:r>
-        <w:rPr>
-          <w:lang w:val="en-US"/>
-        </w:rPr>
-        <w:t>- string</w:t>
-      </w:r>
-      <w:r>
-        <w:rPr>
-          <w:lang w:val="en-US"/>
-        </w:rPr>
-        <w:t>,</w:t>
-      </w:r>
-    </w:p>
-    <w:p>
-      <w:pPr>
-        <w:ind w:left="708"/>
-        <w:rPr>
-          <w:lang w:val="en-US"/>
-        </w:rPr>
-      </w:pPr>
-      <w:r>
-        <w:rPr>
-          <w:lang w:val="en-US"/>
-        </w:rPr>
-        <w:t>Flop3</w:t>
-      </w:r>
-      <w:r>
-        <w:rPr>
-          <w:lang w:val="en-US"/>
-        </w:rPr>
-        <w:t xml:space="preserve"> </w:t>
-      </w:r>
-      <w:r>
-        <w:rPr>
-          <w:lang w:val="en-US"/>
-        </w:rPr>
-        <w:t>- string</w:t>
-      </w:r>
-      <w:r>
-        <w:rPr>
-          <w:lang w:val="en-US"/>
-        </w:rPr>
-        <w:t>,</w:t>
-      </w:r>
-    </w:p>
-    <w:p>
-      <w:pPr>
-        <w:ind w:left="708"/>
-        <w:rPr>
-          <w:lang w:val="en-US"/>
-        </w:rPr>
-      </w:pPr>
-      <w:r>
-        <w:rPr>
-          <w:lang w:val="en-US"/>
-        </w:rPr>
-        <w:t>Turn</w:t>
-      </w:r>
-      <w:r>
-        <w:rPr>
-          <w:lang w:val="en-US"/>
-        </w:rPr>
-        <w:t xml:space="preserve"> </w:t>
-      </w:r>
-      <w:r>
-        <w:rPr>
-          <w:lang w:val="en-US"/>
-        </w:rPr>
-        <w:t>- string</w:t>
-      </w:r>
-      <w:r>
-        <w:rPr>
-          <w:lang w:val="en-US"/>
-        </w:rPr>
-        <w:t>,</w:t>
-      </w:r>
-    </w:p>
-    <w:p>
-      <w:pPr>
-        <w:ind w:left="708"/>
-        <w:rPr>
-          <w:lang w:val="en-US"/>
-        </w:rPr>
-      </w:pPr>
-      <w:r>
-        <w:rPr>
-          <w:lang w:val="en-US"/>
-        </w:rPr>
-        <w:t>River</w:t>
-      </w:r>
-      <w:r>
-        <w:rPr>
-          <w:lang w:val="en-US"/>
-        </w:rPr>
-        <w:t xml:space="preserve"> </w:t>
-      </w:r>
-      <w:r>
-        <w:rPr>
-          <w:lang w:val="en-US"/>
-        </w:rPr>
-        <w:t>- string</w:t>
-      </w:r>
-      <w:r>
-        <w:rPr>
-          <w:lang w:val="en-US"/>
-        </w:rPr>
-        <w:t>,</w:t>
-      </w:r>
-    </w:p>
-    <w:p>
-      <w:pPr>
-        <w:ind w:left="708"/>
-        <w:rPr>
-          <w:lang w:val="en-US"/>
-        </w:rPr>
-      </w:pPr>
-      <w:r>
-        <w:rPr>
-          <w:lang w:val="en-US"/>
-        </w:rPr>
-        <w:t>Id_sala</w:t>
-      </w:r>
-      <w:r>
-        <w:rPr>
-          <w:lang w:val="en-US"/>
-        </w:rPr>
-        <w:t xml:space="preserve"> </w:t>
-      </w:r>
-      <w:r>
-        <w:rPr>
-          <w:lang w:val="en-US"/>
-        </w:rPr>
-        <w:t>int FK</w:t>
-      </w:r>
-    </w:p>
-    <w:p>
-      <w:r>
-        <w:t>}</w:t>
-      </w:r>
-    </w:p>
-    <w:p>
-      <w:r>
-        <w:t>Jugador</w:t>
-      </w:r>
-      <w:r>
-        <w:t>es</w:t>
-      </w:r>
-      <w:r>
-        <w:t xml:space="preserve"> {</w:t>
-      </w:r>
-    </w:p>
-    <w:p>
-      <w:pPr>
-        <w:ind w:left="708"/>
-      </w:pPr>
-      <w:r>
-        <w:t>Id_jugador</w:t>
-      </w:r>
-      <w:r>
-        <w:t xml:space="preserve"> </w:t>
-      </w:r>
-      <w:r>
-        <w:t>–</w:t>
-      </w:r>
-      <w:r>
-        <w:t xml:space="preserve"> int</w:t>
-      </w:r>
-      <w:r>
-        <w:t xml:space="preserve"> PK</w:t>
-      </w:r>
-      <w:r>
-        <w:t>,</w:t>
-      </w:r>
-    </w:p>
-    <w:p>
-      <w:pPr>
-        <w:ind w:left="708"/>
-      </w:pPr>
-      <w:r>
-        <w:t>Carta1</w:t>
-      </w:r>
-      <w:r>
-        <w:t xml:space="preserve"> </w:t>
-      </w:r>
-      <w:r>
-        <w:t>- string</w:t>
-      </w:r>
-      <w:r>
-        <w:t>,</w:t>
-      </w:r>
-    </w:p>
-    <w:p>
-      <w:pPr>
-        <w:ind w:left="708"/>
-        <w:rPr>
-          <w:lang w:val="en-US"/>
-        </w:rPr>
-      </w:pPr>
-      <w:r>
-        <w:rPr>
-          <w:lang w:val="en-US"/>
-        </w:rPr>
-        <w:t>Carta2</w:t>
-      </w:r>
-      <w:r>
-        <w:rPr>
-          <w:lang w:val="en-US"/>
-        </w:rPr>
-        <w:t xml:space="preserve"> </w:t>
-      </w:r>
-      <w:r>
-        <w:rPr>
-          <w:lang w:val="en-US"/>
-        </w:rPr>
-        <w:t>- string</w:t>
-      </w:r>
-      <w:r>
-        <w:rPr>
-          <w:lang w:val="en-US"/>
-        </w:rPr>
-        <w:t>,</w:t>
-      </w:r>
-    </w:p>
-    <w:p>
-      <w:pPr>
-        <w:ind w:left="708"/>
-        <w:rPr>
-          <w:lang w:val="en-US"/>
-        </w:rPr>
-      </w:pPr>
-      <w:r>
-        <w:rPr>
-          <w:lang w:val="en-US"/>
-        </w:rPr>
-        <w:t>Activo - Boolean,</w:t>
-      </w:r>
-    </w:p>
-    <w:p>
-      <w:pPr>
-        <w:ind w:left="708"/>
-        <w:rPr>
-          <w:lang w:val="en-US"/>
-        </w:rPr>
-      </w:pPr>
-      <w:r>
-        <w:rPr>
-          <w:lang w:val="en-US"/>
-        </w:rPr>
-        <w:t>Ganador - boolean,</w:t>
-      </w:r>
-    </w:p>
-    <w:p>
-      <w:pPr>
-        <w:ind w:left="708"/>
-        <w:rPr>
-          <w:lang w:val="en-US"/>
-        </w:rPr>
-      </w:pPr>
-      <w:r>
-        <w:rPr>
-          <w:lang w:val="en-US"/>
-        </w:rPr>
-        <w:t>Id_usuario</w:t>
-      </w:r>
-      <w:r>
-        <w:rPr>
-          <w:lang w:val="en-US"/>
-        </w:rPr>
-        <w:t>-</w:t>
-      </w:r>
-      <w:r>
-        <w:rPr>
-          <w:lang w:val="en-US"/>
-        </w:rPr>
-        <w:t xml:space="preserve"> int/string</w:t>
-      </w:r>
-      <w:r>
-        <w:rPr>
-          <w:lang w:val="en-US"/>
-        </w:rPr>
-        <w:t xml:space="preserve"> </w:t>
-      </w:r>
-      <w:r>
-        <w:rPr>
-          <w:lang w:val="en-US"/>
-        </w:rPr>
-        <w:t>F</w:t>
-      </w:r>
-      <w:r>
-        <w:rPr>
-          <w:lang w:val="en-US"/>
-        </w:rPr>
-        <w:t>K</w:t>
-      </w:r>
-      <w:r>
-        <w:rPr>
-          <w:lang w:val="en-US"/>
-        </w:rPr>
-        <w:t>,</w:t>
-      </w:r>
-    </w:p>
-    <w:p>
-      <w:pPr>
-        <w:ind w:left="708"/>
-        <w:rPr>
-          <w:lang w:val="en-US"/>
-        </w:rPr>
-      </w:pPr>
-      <w:r>
-        <w:rPr>
-          <w:lang w:val="en-US"/>
-        </w:rPr>
-        <w:t>Id_sala</w:t>
-      </w:r>
-      <w:r>
-        <w:rPr>
-          <w:lang w:val="en-US"/>
-        </w:rPr>
-        <w:t>-</w:t>
-      </w:r>
-      <w:r>
-        <w:rPr>
-          <w:lang w:val="en-US"/>
-        </w:rPr>
-        <w:t xml:space="preserve"> int</w:t>
-      </w:r>
-      <w:r>
-        <w:rPr>
-          <w:lang w:val="en-US"/>
-        </w:rPr>
-        <w:t xml:space="preserve"> </w:t>
-      </w:r>
-      <w:r>
-        <w:rPr>
-          <w:lang w:val="en-US"/>
-        </w:rPr>
-        <w:t>F</w:t>
-      </w:r>
-      <w:r>
-        <w:rPr>
-          <w:lang w:val="en-US"/>
-        </w:rPr>
-        <w:t>K</w:t>
-      </w:r>
-    </w:p>
-    <w:p>
-      <w:r>
-        <w:lastRenderedPageBreak/>
-        <w:t>}</w:t>
-      </w:r>
-    </w:p>
-    <w:p>
-      <w:r>
-        <w:t>Estadisticas {</w:t>
-      </w:r>
-    </w:p>
-    <w:p>
-      <w:pPr>
-        <w:ind w:firstLine="708"/>
-      </w:pPr>
-      <w:r>
-        <w:t>Id_estadistica - int PK</w:t>
-      </w:r>
-    </w:p>
-    <w:p>
-      <w:pPr>
-        <w:ind w:left="708"/>
-      </w:pPr>
-      <w:r>
-        <w:t>Fecha_registro</w:t>
-      </w:r>
-      <w:r>
-        <w:t xml:space="preserve"> - timestamp</w:t>
-      </w:r>
-      <w:r>
-        <w:t>,</w:t>
-      </w:r>
-    </w:p>
-    <w:p>
-      <w:pPr>
-        <w:ind w:left="708"/>
-      </w:pPr>
-      <w:r>
-        <w:t>Tiempo_jugado -</w:t>
-      </w:r>
-      <w:r>
-        <w:t xml:space="preserve"> decimal</w:t>
-      </w:r>
-      <w:r>
-        <w:t xml:space="preserve"> </w:t>
-      </w:r>
-    </w:p>
-    <w:p>
-      <w:pPr>
-        <w:ind w:left="708"/>
-      </w:pPr>
-      <w:r>
-        <w:t>Manos_jugadas</w:t>
-      </w:r>
-      <w:r>
-        <w:t xml:space="preserve"> - int</w:t>
-      </w:r>
-      <w:r>
-        <w:t>,</w:t>
-      </w:r>
-    </w:p>
-    <w:p>
-      <w:pPr>
-        <w:ind w:left="708"/>
-      </w:pPr>
-      <w:r>
-        <w:t>Manos_ganadas</w:t>
-      </w:r>
-      <w:r>
-        <w:t xml:space="preserve"> - int,</w:t>
-      </w:r>
-    </w:p>
-    <w:p>
-      <w:pPr>
-        <w:ind w:left="708"/>
-        <w:rPr>
-          <w:u w:val="single"/>
-        </w:rPr>
-      </w:pPr>
-      <w:r>
-        <w:t>Id_usuario</w:t>
-      </w:r>
-      <w:r>
-        <w:t xml:space="preserve"> – int/string FK</w:t>
-      </w:r>
-    </w:p>
-    <w:p>
-      <w:pPr>
-        <w:rPr>
-          <w:lang w:val="en-US"/>
-        </w:rPr>
-      </w:pPr>
-      <w:r>
-        <w:rPr>
-          <w:lang w:val="en-US"/>
-        </w:rPr>
-        <w:t>}</w:t>
-      </w:r>
-    </w:p>
-    <w:p>
-      <w:r>
-        <w:t>Chat {</w:t>
-      </w:r>
-    </w:p>
-    <w:p>
-      <w:pPr>
-        <w:ind w:left="708"/>
-      </w:pPr>
-      <w:r>
-        <w:t>Id_mensaje</w:t>
-      </w:r>
-      <w:r>
-        <w:t xml:space="preserve"> – int PK</w:t>
-      </w:r>
-      <w:r>
+        <w:rPr>
+          <w:lang w:val="en-US"/>
+        </w:rPr>
         <w:t>,</w:t>
       </w:r>
     </w:p>

</xml_diff>